<commit_message>
[87] Auction : bidding
</commit_message>
<xml_diff>
--- a/docs/Word/Auctions.docx
+++ b/docs/Word/Auctions.docx
@@ -646,26 +646,6 @@
       <w:r>
         <w:t>czas trwania aukcji – możliwość wyboru spośród 1, 3, 7, 14, 21, 28 dni</w:t>
       </w:r>
-    </w:p>
-    <w:p>
-      <w:pPr>
-        <w:pStyle w:val="Akapitzlist"/>
-        <w:numPr>
-          <w:ilvl w:val="0"/>
-          <w:numId w:val="1"/>
-        </w:numPr>
-        <w:jc w:val="both"/>
-      </w:pPr>
-      <w:proofErr w:type="spellStart"/>
-      <w:r>
-        <w:t>tagi</w:t>
-      </w:r>
-      <w:proofErr w:type="spellEnd"/>
-      <w:r>
-        <w:t>, czyli pojedyncze słowa, które pomogą łatwo odnaleźć ofertę w wyszukiwarce</w:t>
-      </w:r>
-    </w:p>
-    <w:p>
       <w:r>
         <w:br w:type="page"/>
       </w:r>
@@ -879,116 +859,119 @@
       <w:pPr>
         <w:jc w:val="both"/>
       </w:pPr>
-      <w:r>
-        <w:t xml:space="preserve">Pytania </w:t>
-      </w:r>
-      <w:r>
-        <w:t xml:space="preserve">oraz odpowiedzi sprzedającego </w:t>
-      </w:r>
-      <w:r>
-        <w:t>mogą zostać opublikowane na stronie aukcji, której to pytanie dotyczyło</w:t>
-      </w:r>
-      <w:r>
-        <w:t xml:space="preserve"> w formie FAQ (</w:t>
-      </w:r>
-      <w:r>
-        <w:t xml:space="preserve">ang. </w:t>
-      </w:r>
-      <w:proofErr w:type="spellStart"/>
-      <w:r>
-        <w:rPr>
-          <w:i/>
-        </w:rPr>
-        <w:t>Frequently</w:t>
-      </w:r>
-      <w:proofErr w:type="spellEnd"/>
-      <w:r>
-        <w:rPr>
-          <w:i/>
-        </w:rPr>
-        <w:t xml:space="preserve"> </w:t>
-      </w:r>
-      <w:proofErr w:type="spellStart"/>
-      <w:r>
-        <w:rPr>
-          <w:i/>
-        </w:rPr>
-        <w:t>Asked</w:t>
-      </w:r>
-      <w:proofErr w:type="spellEnd"/>
-      <w:r>
-        <w:rPr>
-          <w:i/>
-        </w:rPr>
-        <w:t xml:space="preserve"> </w:t>
-      </w:r>
-      <w:proofErr w:type="spellStart"/>
-      <w:r>
-        <w:rPr>
-          <w:i/>
-        </w:rPr>
-        <w:t>Questions</w:t>
-      </w:r>
-      <w:proofErr w:type="spellEnd"/>
-      <w:r>
-        <w:t>)</w:t>
+      <w:bookmarkStart w:id="0" w:name="_GoBack"/>
+      <w:bookmarkEnd w:id="0"/>
+      <w:r>
+        <w:t>Wszystkie aukcje w serwisie są widoczne także dla niezarejestrowanych użytkowników, lecz tacy użytkownicy nie mogą brać w nich udziału</w:t>
+      </w:r>
+      <w:r>
+        <w:t xml:space="preserve"> (licytować, kupować)</w:t>
       </w:r>
       <w:r>
         <w:t>.</w:t>
       </w:r>
-    </w:p>
-    <w:p>
-      <w:pPr>
-        <w:jc w:val="both"/>
-      </w:pPr>
-      <w:r>
-        <w:t>Wszystkie aukcje w serwisie są widoczne także dla niezarejestrowanych użytkowników, lecz tacy użytkownicy nie mogą brać w nich udziału</w:t>
-      </w:r>
-      <w:r>
-        <w:t xml:space="preserve"> (licytować, kupować)</w:t>
+      <w:r>
+        <w:t xml:space="preserve"> Niezarejestrowani użytkownicy mają także możliwość wyszukiwania ofert oraz przeglądania informacji na temat sprzedających.</w:t>
+      </w:r>
+    </w:p>
+    <w:p>
+      <w:pPr>
+        <w:jc w:val="both"/>
+      </w:pPr>
+      <w:r>
+        <w:t>Na stronie aukcji wyszczególnio</w:t>
+      </w:r>
+      <w:r>
+        <w:t>ny jest także sprzedający wraz z odnośnikiem do informacji na jego temat:</w:t>
+      </w:r>
+    </w:p>
+    <w:p>
+      <w:pPr>
+        <w:pStyle w:val="Akapitzlist"/>
+        <w:numPr>
+          <w:ilvl w:val="0"/>
+          <w:numId w:val="2"/>
+        </w:numPr>
+        <w:jc w:val="both"/>
+      </w:pPr>
+      <w:r>
+        <w:t>oceny transakcji wraz z komentarzami</w:t>
+      </w:r>
+    </w:p>
+    <w:p>
+      <w:pPr>
+        <w:pStyle w:val="Akapitzlist"/>
+        <w:numPr>
+          <w:ilvl w:val="0"/>
+          <w:numId w:val="2"/>
+        </w:numPr>
+        <w:jc w:val="both"/>
+      </w:pPr>
+      <w:r>
+        <w:t>inne przedmioty sprzedającego</w:t>
       </w:r>
       <w:r>
         <w:t>.</w:t>
       </w:r>
-      <w:r>
-        <w:t xml:space="preserve"> Niezarejestrowani użytkownicy mają także możliwość wyszukiwania ofert oraz przeglądania informacji na temat sprzedających.</w:t>
-      </w:r>
-    </w:p>
-    <w:p>
-      <w:pPr>
-        <w:jc w:val="both"/>
-      </w:pPr>
-      <w:r>
-        <w:t>Na stronie aukcji wyszczególnio</w:t>
-      </w:r>
-      <w:r>
-        <w:t>ny jest także sprzedający wraz z odnośnikiem do informacji na jego temat:</w:t>
-      </w:r>
-    </w:p>
-    <w:p>
-      <w:pPr>
-        <w:pStyle w:val="Akapitzlist"/>
-        <w:numPr>
-          <w:ilvl w:val="0"/>
-          <w:numId w:val="2"/>
-        </w:numPr>
-        <w:jc w:val="both"/>
-      </w:pPr>
-      <w:r>
-        <w:t>oceny transakcji wraz z komentarzami</w:t>
-      </w:r>
-    </w:p>
-    <w:p>
-      <w:pPr>
-        <w:pStyle w:val="Akapitzlist"/>
-        <w:numPr>
-          <w:ilvl w:val="0"/>
-          <w:numId w:val="2"/>
-        </w:numPr>
-        <w:jc w:val="both"/>
-      </w:pPr>
-      <w:r>
-        <w:t>inne przedmioty sprzedającego</w:t>
+    </w:p>
+    <w:p>
+      <w:pPr>
+        <w:jc w:val="both"/>
+      </w:pPr>
+      <w:r>
+        <w:t>Po wygraniu aukcji kupujący zobowiązany jest do wypełnienia formularza dostawy / odbioru przedmiotu, w którym zdefiniuje:</w:t>
+      </w:r>
+    </w:p>
+    <w:p>
+      <w:pPr>
+        <w:pStyle w:val="Akapitzlist"/>
+        <w:numPr>
+          <w:ilvl w:val="0"/>
+          <w:numId w:val="4"/>
+        </w:numPr>
+        <w:jc w:val="both"/>
+      </w:pPr>
+      <w:r>
+        <w:t>typ przesyłki</w:t>
+      </w:r>
+    </w:p>
+    <w:p>
+      <w:pPr>
+        <w:pStyle w:val="Akapitzlist"/>
+        <w:numPr>
+          <w:ilvl w:val="0"/>
+          <w:numId w:val="4"/>
+        </w:numPr>
+        <w:jc w:val="both"/>
+      </w:pPr>
+      <w:r>
+        <w:t>formę płatności</w:t>
+      </w:r>
+    </w:p>
+    <w:p>
+      <w:pPr>
+        <w:pStyle w:val="Akapitzlist"/>
+        <w:numPr>
+          <w:ilvl w:val="0"/>
+          <w:numId w:val="4"/>
+        </w:numPr>
+        <w:jc w:val="both"/>
+      </w:pPr>
+      <w:r>
+        <w:t>adres na który ma zostać wysłana przesyłka</w:t>
+      </w:r>
+    </w:p>
+    <w:p>
+      <w:pPr>
+        <w:pStyle w:val="Akapitzlist"/>
+        <w:numPr>
+          <w:ilvl w:val="0"/>
+          <w:numId w:val="4"/>
+        </w:numPr>
+        <w:jc w:val="both"/>
+      </w:pPr>
+      <w:r>
+        <w:t>dodatkowe dane kontaktowe – na przykład dodatkowe numery telefonów</w:t>
       </w:r>
       <w:r>
         <w:t>.</w:t>
@@ -999,69 +982,6 @@
         <w:jc w:val="both"/>
       </w:pPr>
       <w:r>
-        <w:t>Po wygraniu aukcji kupujący zobowiązany jest do wypełnienia formularza dostawy / odbioru przedmiotu, w którym zdefiniuje:</w:t>
-      </w:r>
-    </w:p>
-    <w:p>
-      <w:pPr>
-        <w:pStyle w:val="Akapitzlist"/>
-        <w:numPr>
-          <w:ilvl w:val="0"/>
-          <w:numId w:val="4"/>
-        </w:numPr>
-        <w:jc w:val="both"/>
-      </w:pPr>
-      <w:r>
-        <w:t>typ przesyłki</w:t>
-      </w:r>
-    </w:p>
-    <w:p>
-      <w:pPr>
-        <w:pStyle w:val="Akapitzlist"/>
-        <w:numPr>
-          <w:ilvl w:val="0"/>
-          <w:numId w:val="4"/>
-        </w:numPr>
-        <w:jc w:val="both"/>
-      </w:pPr>
-      <w:r>
-        <w:t>formę płatności</w:t>
-      </w:r>
-    </w:p>
-    <w:p>
-      <w:pPr>
-        <w:pStyle w:val="Akapitzlist"/>
-        <w:numPr>
-          <w:ilvl w:val="0"/>
-          <w:numId w:val="4"/>
-        </w:numPr>
-        <w:jc w:val="both"/>
-      </w:pPr>
-      <w:r>
-        <w:t>adres na który ma zostać wysłana przesyłka</w:t>
-      </w:r>
-    </w:p>
-    <w:p>
-      <w:pPr>
-        <w:pStyle w:val="Akapitzlist"/>
-        <w:numPr>
-          <w:ilvl w:val="0"/>
-          <w:numId w:val="4"/>
-        </w:numPr>
-        <w:jc w:val="both"/>
-      </w:pPr>
-      <w:r>
-        <w:t>dodatkowe dane kontaktowe – na przykład dodatkowe numery telefonów</w:t>
-      </w:r>
-      <w:r>
-        <w:t>.</w:t>
-      </w:r>
-    </w:p>
-    <w:p>
-      <w:pPr>
-        <w:jc w:val="both"/>
-      </w:pPr>
-      <w:r>
         <w:t>Zarejestrowani użytkownicy mają możliwość:</w:t>
       </w:r>
     </w:p>
@@ -1104,57 +1024,57 @@
         <w:jc w:val="both"/>
       </w:pPr>
       <w:r>
+        <w:t>zdefiniowan</w:t>
+      </w:r>
+      <w:r>
+        <w:t>i</w:t>
+      </w:r>
+      <w:r>
+        <w:t>a adresów, spośród których kupujący może wybrać ten, na który zostanie wysłana przesyłka</w:t>
+      </w:r>
+      <w:r>
+        <w:t xml:space="preserve"> – a</w:t>
+      </w:r>
+      <w:r>
+        <w:t xml:space="preserve">dres ten zostanie przesłany do sprzedającego, po wygraniu aukcji </w:t>
+      </w:r>
+    </w:p>
+    <w:p>
+      <w:pPr>
+        <w:pStyle w:val="Akapitzlist"/>
+        <w:numPr>
+          <w:ilvl w:val="0"/>
+          <w:numId w:val="3"/>
+        </w:numPr>
+        <w:jc w:val="both"/>
+      </w:pPr>
+      <w:r>
+        <w:t xml:space="preserve">wystawiania </w:t>
+      </w:r>
+      <w:r>
+        <w:t xml:space="preserve">ocen wraz z </w:t>
+      </w:r>
+      <w:r>
+        <w:t>komentarz</w:t>
+      </w:r>
+      <w:r>
+        <w:t>em</w:t>
+      </w:r>
+      <w:r>
+        <w:t xml:space="preserve"> „drugiej stronie”, czyli kupujący-sprzedającemu oraz sprzedający-kupującemu</w:t>
+      </w:r>
+    </w:p>
+    <w:p>
+      <w:pPr>
+        <w:pStyle w:val="Akapitzlist"/>
+        <w:numPr>
+          <w:ilvl w:val="0"/>
+          <w:numId w:val="3"/>
+        </w:numPr>
+        <w:jc w:val="both"/>
+      </w:pPr>
+      <w:r>
         <w:lastRenderedPageBreak/>
-        <w:t>zdefiniowan</w:t>
-      </w:r>
-      <w:r>
-        <w:t>i</w:t>
-      </w:r>
-      <w:r>
-        <w:t>a adresów, spośród których kupujący może wybrać ten, na który zostanie wysłana przesyłka</w:t>
-      </w:r>
-      <w:r>
-        <w:t xml:space="preserve"> – a</w:t>
-      </w:r>
-      <w:r>
-        <w:t xml:space="preserve">dres ten zostanie przesłany do sprzedającego, po wygraniu aukcji </w:t>
-      </w:r>
-    </w:p>
-    <w:p>
-      <w:pPr>
-        <w:pStyle w:val="Akapitzlist"/>
-        <w:numPr>
-          <w:ilvl w:val="0"/>
-          <w:numId w:val="3"/>
-        </w:numPr>
-        <w:jc w:val="both"/>
-      </w:pPr>
-      <w:r>
-        <w:t xml:space="preserve">wystawiania </w:t>
-      </w:r>
-      <w:r>
-        <w:t xml:space="preserve">ocen wraz z </w:t>
-      </w:r>
-      <w:r>
-        <w:t>komentarz</w:t>
-      </w:r>
-      <w:r>
-        <w:t>em</w:t>
-      </w:r>
-      <w:r>
-        <w:t xml:space="preserve"> „drugiej stronie”, czyli kupujący-sprzedającemu oraz sprzedający-kupującemu</w:t>
-      </w:r>
-    </w:p>
-    <w:p>
-      <w:pPr>
-        <w:pStyle w:val="Akapitzlist"/>
-        <w:numPr>
-          <w:ilvl w:val="0"/>
-          <w:numId w:val="3"/>
-        </w:numPr>
-        <w:jc w:val="both"/>
-      </w:pPr>
-      <w:r>
         <w:t xml:space="preserve">wyświetlenia listy aukcji, w których </w:t>
       </w:r>
       <w:r>
@@ -1803,8 +1723,6 @@
           </wp:inline>
         </w:drawing>
       </w:r>
-      <w:bookmarkStart w:id="0" w:name="_GoBack"/>
-      <w:bookmarkEnd w:id="0"/>
     </w:p>
     <w:sectPr>
       <w:pgSz w:w="16838" w:h="11906" w:orient="landscape" w:code="9"/>
@@ -1871,7 +1789,7 @@
           <w:rPr>
             <w:noProof/>
           </w:rPr>
-          <w:t>5</w:t>
+          <w:t>4</w:t>
         </w:r>
         <w:r>
           <w:fldChar w:fldCharType="end"/>

</xml_diff>